<commit_message>
Updated document from here and there
</commit_message>
<xml_diff>
--- a/docs/AN003_AR8x_webservice.docx
+++ b/docs/AN003_AR8x_webservice.docx
@@ -58,26 +58,76 @@
         <w:rPr>
           <w:lang w:val="nl-BE"/>
         </w:rPr>
-        <w:t xml:space="preserve">The backend of the web config described in the previous application notes is a RESTful service, which can be accessed also from your own applications. The nginx web server forwards the communication to the backend, so the same http authentication and https is used for backend communication as it is in the web config UI. If we use the example address from the previous application note, we can access these features by using HTTP GET and HTTP POST. So for example performing a simple “Ping”-request to the backend, we would simply send HTTP GET request to </w:t>
-      </w:r>
-      <w:r>
-        <w:fldChar w:fldCharType="begin"/>
-      </w:r>
-      <w:r>
-        <w:instrText xml:space="preserve"> HYPERLINK "https://ar8x567890.local/Core/Ping" </w:instrText>
-      </w:r>
-      <w:r>
-        <w:fldChar w:fldCharType="separate"/>
+        <w:t xml:space="preserve">The backend of the web config described in the previous application notes is a RESTful service, which can be accessed also from your own applications. The nginx web server forwards the communication to the backend, so the same </w:t>
       </w:r>
       <w:r>
         <w:rPr>
-          <w:rStyle w:val="Hyperlink"/>
+          <w:lang w:val="nl-BE"/>
         </w:rPr>
-        <w:t>https://ar8x567890.local/Core/Ping</w:t>
+        <w:t>HTTP</w:t>
       </w:r>
       <w:r>
-        <w:fldChar w:fldCharType="end"/>
+        <w:rPr>
+          <w:lang w:val="nl-BE"/>
+        </w:rPr>
+        <w:t xml:space="preserve"> authentication and </w:t>
       </w:r>
+      <w:r>
+        <w:rPr>
+          <w:lang w:val="nl-BE"/>
+        </w:rPr>
+        <w:t>HTTP</w:t>
+      </w:r>
+      <w:r>
+        <w:rPr>
+          <w:lang w:val="nl-BE"/>
+        </w:rPr>
+        <w:t>S</w:t>
+      </w:r>
+      <w:r>
+        <w:rPr>
+          <w:lang w:val="nl-BE"/>
+        </w:rPr>
+        <w:t xml:space="preserve"> </w:t>
+      </w:r>
+      <w:r>
+        <w:rPr>
+          <w:lang w:val="nl-BE"/>
+        </w:rPr>
+        <w:t>are</w:t>
+      </w:r>
+      <w:r>
+        <w:rPr>
+          <w:lang w:val="nl-BE"/>
+        </w:rPr>
+        <w:t xml:space="preserve"> used for backend communication as it is in the web config UI. If we use the example address from the previous application note, we can access these features by using HTTP GET and HTTP POST. So</w:t>
+      </w:r>
+      <w:r>
+        <w:rPr>
+          <w:lang w:val="nl-BE"/>
+        </w:rPr>
+        <w:t>, for example,</w:t>
+      </w:r>
+      <w:r>
+        <w:rPr>
+          <w:lang w:val="nl-BE"/>
+        </w:rPr>
+        <w:t xml:space="preserve"> performing a simple “Ping”-request to the backend, we would simply send HTTP GET request to</w:t>
+      </w:r>
+      <w:r>
+        <w:rPr>
+          <w:lang w:val="nl-BE"/>
+        </w:rPr>
+        <w:t xml:space="preserve"> </w:t>
+      </w:r>
+      <w:hyperlink r:id="rId8" w:history="1">
+        <w:r>
+          <w:rPr>
+            <w:rStyle w:val="Hyperlink"/>
+          </w:rPr>
+          <w:t>http://sampos2k184000562.local/Core/API/Ping</w:t>
+        </w:r>
+      </w:hyperlink>
       <w:r>
         <w:rPr>
           <w:lang w:val="nl-BE"/>
@@ -128,31 +178,39 @@
         <w:rPr>
           <w:lang w:val="nl-BE"/>
         </w:rPr>
-        <w:t xml:space="preserve">The RESTful service has Swagger installed on to it, so the documentation for the RESTful API can be accessed directly through your web browser by opening </w:t>
-      </w:r>
-      <w:r>
-        <w:fldChar w:fldCharType="begin"/>
-      </w:r>
-      <w:r>
-        <w:instrText xml:space="preserve"> HYPERLINK "https://ar8x567890.local/CoreDocs" </w:instrText>
-      </w:r>
-      <w:r>
-        <w:fldChar w:fldCharType="separate"/>
-      </w:r>
-      <w:r>
-        <w:rPr>
-          <w:rStyle w:val="Hyperlink"/>
-        </w:rPr>
-        <w:t>https://ar8x567890.local/CoreDocs</w:t>
-      </w:r>
-      <w:r>
-        <w:fldChar w:fldCharType="end"/>
+        <w:t>The RESTful service has Swagger installed on to it, so the documentation for the RESTful API can be accessed directly through your web browser by opening</w:t>
       </w:r>
       <w:r>
         <w:rPr>
           <w:lang w:val="nl-BE"/>
         </w:rPr>
-        <w:t xml:space="preserve"> If you are able to access the correct view, you should be able to see something like this:</w:t>
+        <w:t xml:space="preserve"> </w:t>
+      </w:r>
+      <w:hyperlink r:id="rId9" w:history="1">
+        <w:r>
+          <w:rPr>
+            <w:rStyle w:val="Hyperlink"/>
+          </w:rPr>
+          <w:t>http://sampos2k184000562.local/CoreDocs</w:t>
+        </w:r>
+      </w:hyperlink>
+      <w:r>
+        <w:rPr>
+          <w:lang w:val="nl-BE"/>
+        </w:rPr>
+        <w:t xml:space="preserve"> If you </w:t>
+      </w:r>
+      <w:r>
+        <w:rPr>
+          <w:lang w:val="nl-BE"/>
+        </w:rPr>
+        <w:t>can</w:t>
+      </w:r>
+      <w:r>
+        <w:rPr>
+          <w:lang w:val="nl-BE"/>
+        </w:rPr>
+        <w:t xml:space="preserve"> access the correct view, you should be able to see something like this:</w:t>
       </w:r>
     </w:p>
     <w:p>
@@ -165,13 +223,12 @@
       <w:r>
         <w:rPr>
           <w:noProof/>
-          <w:lang w:val="fi-FI" w:eastAsia="fi-FI"/>
         </w:rPr>
         <w:drawing>
-          <wp:inline distT="0" distB="0" distL="0" distR="0">
-            <wp:extent cx="5707259" cy="2876550"/>
-            <wp:effectExtent l="0" t="0" r="8255" b="0"/>
-            <wp:docPr id="6" name="Picture 6"/>
+          <wp:inline distT="0" distB="0" distL="0" distR="0" wp14:anchorId="7D262B34" wp14:editId="0C466770">
+            <wp:extent cx="5690539" cy="4053840"/>
+            <wp:effectExtent l="0" t="0" r="5715" b="3810"/>
+            <wp:docPr id="3" name="Picture 3"/>
             <wp:cNvGraphicFramePr>
               <a:graphicFrameLocks xmlns:a="http://schemas.openxmlformats.org/drawingml/2006/main" noChangeAspect="1"/>
             </wp:cNvGraphicFramePr>
@@ -179,36 +236,30 @@
               <a:graphicData uri="http://schemas.openxmlformats.org/drawingml/2006/picture">
                 <pic:pic xmlns:pic="http://schemas.openxmlformats.org/drawingml/2006/picture">
                   <pic:nvPicPr>
-                    <pic:cNvPr id="0" name="Picture 1"/>
-                    <pic:cNvPicPr>
-                      <a:picLocks noChangeAspect="1" noChangeArrowheads="1"/>
-                    </pic:cNvPicPr>
+                    <pic:cNvPr id="1" name=""/>
+                    <pic:cNvPicPr/>
                   </pic:nvPicPr>
-                  <pic:blipFill>
-                    <a:blip r:embed="rId8">
-                      <a:extLst>
-                        <a:ext uri="{28A0092B-C50C-407E-A947-70E740481C1C}">
-                          <a14:useLocalDpi xmlns:a14="http://schemas.microsoft.com/office/drawing/2010/main" val="0"/>
-                        </a:ext>
-                      </a:extLst>
-                    </a:blip>
-                    <a:srcRect/>
-                    <a:stretch>
-                      <a:fillRect/>
-                    </a:stretch>
+                  <pic:blipFill rotWithShape="1">
+                    <a:blip r:embed="rId10"/>
+                    <a:srcRect l="10024" r="11015"/>
+                    <a:stretch/>
                   </pic:blipFill>
                   <pic:spPr bwMode="auto">
                     <a:xfrm>
                       <a:off x="0" y="0"/>
-                      <a:ext cx="5716825" cy="2881371"/>
+                      <a:ext cx="5702523" cy="4062377"/>
                     </a:xfrm>
                     <a:prstGeom prst="rect">
                       <a:avLst/>
                     </a:prstGeom>
-                    <a:noFill/>
                     <a:ln>
                       <a:noFill/>
                     </a:ln>
+                    <a:extLst>
+                      <a:ext uri="{53640926-AAD7-44D8-BBD7-CCE9431645EC}">
+                        <a14:shadowObscured xmlns:a14="http://schemas.microsoft.com/office/drawing/2010/main"/>
+                      </a:ext>
+                    </a:extLst>
                   </pic:spPr>
                 </pic:pic>
               </a:graphicData>
@@ -236,13 +287,49 @@
         <w:rPr>
           <w:lang w:val="nl-BE"/>
         </w:rPr>
-        <w:t>From this view you can see all the available operations along with more detailed view of each operation. For example the Ping-method should show you something like this:</w:t>
+        <w:lastRenderedPageBreak/>
+        <w:t>From this view</w:t>
+      </w:r>
+      <w:r>
+        <w:rPr>
+          <w:lang w:val="nl-BE"/>
+        </w:rPr>
+        <w:t>,</w:t>
+      </w:r>
+      <w:r>
+        <w:rPr>
+          <w:lang w:val="nl-BE"/>
+        </w:rPr>
+        <w:t xml:space="preserve"> you can see all the available operations along with </w:t>
+      </w:r>
+      <w:r>
+        <w:rPr>
+          <w:lang w:val="nl-BE"/>
+        </w:rPr>
+        <w:t xml:space="preserve">a </w:t>
+      </w:r>
+      <w:r>
+        <w:rPr>
+          <w:lang w:val="nl-BE"/>
+        </w:rPr>
+        <w:t>more detailed view of each operation. For example</w:t>
+      </w:r>
+      <w:r>
+        <w:rPr>
+          <w:lang w:val="nl-BE"/>
+        </w:rPr>
+        <w:t>,</w:t>
+      </w:r>
+      <w:r>
+        <w:rPr>
+          <w:lang w:val="nl-BE"/>
+        </w:rPr>
+        <w:t xml:space="preserve"> the Ping-method should show you something like this:</w:t>
       </w:r>
     </w:p>
     <w:p>
       <w:pPr>
         <w:pStyle w:val="ParagraphNID"/>
-        <w:ind w:left="-284"/>
         <w:rPr>
           <w:lang w:val="nl-BE"/>
         </w:rPr>
@@ -250,14 +337,12 @@
       <w:r>
         <w:rPr>
           <w:noProof/>
-          <w:lang w:val="fi-FI" w:eastAsia="fi-FI"/>
         </w:rPr>
-        <w:lastRenderedPageBreak/>
         <w:drawing>
-          <wp:inline distT="0" distB="0" distL="0" distR="0">
-            <wp:extent cx="5629275" cy="2854929"/>
-            <wp:effectExtent l="0" t="0" r="0" b="3175"/>
-            <wp:docPr id="5" name="Picture 5"/>
+          <wp:inline distT="0" distB="0" distL="0" distR="0" wp14:anchorId="20E24558" wp14:editId="5FC77F77">
+            <wp:extent cx="5689809" cy="4366260"/>
+            <wp:effectExtent l="0" t="0" r="6350" b="0"/>
+            <wp:docPr id="7" name="Picture 7"/>
             <wp:cNvGraphicFramePr>
               <a:graphicFrameLocks xmlns:a="http://schemas.openxmlformats.org/drawingml/2006/main" noChangeAspect="1"/>
             </wp:cNvGraphicFramePr>
@@ -265,36 +350,30 @@
               <a:graphicData uri="http://schemas.openxmlformats.org/drawingml/2006/picture">
                 <pic:pic xmlns:pic="http://schemas.openxmlformats.org/drawingml/2006/picture">
                   <pic:nvPicPr>
-                    <pic:cNvPr id="0" name="Picture 4"/>
-                    <pic:cNvPicPr>
-                      <a:picLocks noChangeAspect="1" noChangeArrowheads="1"/>
-                    </pic:cNvPicPr>
+                    <pic:cNvPr id="1" name=""/>
+                    <pic:cNvPicPr/>
                   </pic:nvPicPr>
-                  <pic:blipFill>
-                    <a:blip r:embed="rId9">
-                      <a:extLst>
-                        <a:ext uri="{28A0092B-C50C-407E-A947-70E740481C1C}">
-                          <a14:useLocalDpi xmlns:a14="http://schemas.microsoft.com/office/drawing/2010/main" val="0"/>
-                        </a:ext>
-                      </a:extLst>
-                    </a:blip>
-                    <a:srcRect/>
-                    <a:stretch>
-                      <a:fillRect/>
-                    </a:stretch>
+                  <pic:blipFill rotWithShape="1">
+                    <a:blip r:embed="rId11"/>
+                    <a:srcRect l="17953" t="5813" r="18914" b="8058"/>
+                    <a:stretch/>
                   </pic:blipFill>
                   <pic:spPr bwMode="auto">
                     <a:xfrm>
                       <a:off x="0" y="0"/>
-                      <a:ext cx="5638629" cy="2859673"/>
+                      <a:ext cx="5740268" cy="4404981"/>
                     </a:xfrm>
                     <a:prstGeom prst="rect">
                       <a:avLst/>
                     </a:prstGeom>
-                    <a:noFill/>
                     <a:ln>
                       <a:noFill/>
                     </a:ln>
+                    <a:extLst>
+                      <a:ext uri="{53640926-AAD7-44D8-BBD7-CCE9431645EC}">
+                        <a14:shadowObscured xmlns:a14="http://schemas.microsoft.com/office/drawing/2010/main"/>
+                      </a:ext>
+                    </a:extLst>
                   </pic:spPr>
                 </pic:pic>
               </a:graphicData>
@@ -314,7 +393,6 @@
         <w:rPr>
           <w:lang w:val="nl-BE"/>
         </w:rPr>
-        <w:br/>
         <w:t xml:space="preserve">So if you only require accessing certain methods, you could simply just use curl or similar from your application to access these methods and parse the response JSON yourself. </w:t>
       </w:r>
     </w:p>
@@ -343,15 +421,13 @@
       <w:pPr>
         <w:pStyle w:val="ParagraphNID"/>
       </w:pPr>
-      <w:bookmarkStart w:id="0" w:name="_GoBack"/>
-      <w:bookmarkEnd w:id="0"/>
       <w:r>
         <w:rPr>
           <w:noProof/>
           <w:lang w:val="fi-FI" w:eastAsia="fi-FI"/>
         </w:rPr>
         <w:drawing>
-          <wp:inline distT="0" distB="0" distL="0" distR="0">
+          <wp:inline distT="0" distB="0" distL="0" distR="0" wp14:anchorId="222D2121" wp14:editId="385CBFD6">
             <wp:extent cx="5686425" cy="1575650"/>
             <wp:effectExtent l="0" t="0" r="0" b="5715"/>
             <wp:docPr id="2" name="Picture 2"/>
@@ -368,7 +444,7 @@
                     </pic:cNvPicPr>
                   </pic:nvPicPr>
                   <pic:blipFill>
-                    <a:blip r:embed="rId10">
+                    <a:blip r:embed="rId12">
                       <a:extLst>
                         <a:ext uri="{28A0092B-C50C-407E-A947-70E740481C1C}">
                           <a14:useLocalDpi xmlns:a14="http://schemas.microsoft.com/office/drawing/2010/main" val="0"/>
@@ -414,18 +490,37 @@
       </w:r>
       <w:proofErr w:type="spellEnd"/>
       <w:r>
-        <w:t xml:space="preserve">. Then you can open another browser window and navigate to </w:t>
+        <w:t xml:space="preserve">. Then you can open another </w:t>
       </w:r>
-      <w:hyperlink r:id="rId11" w:history="1">
+      <w:r>
+        <w:lastRenderedPageBreak/>
+        <w:t xml:space="preserve">browser window and navigate to </w:t>
+      </w:r>
+      <w:hyperlink r:id="rId13" w:history="1">
         <w:r>
           <w:rPr>
             <w:rStyle w:val="Hyperlink"/>
           </w:rPr>
-          <w:t>http://editor.swagger.io</w:t>
+          <w:t>http://editor.swagge</w:t>
+        </w:r>
+        <w:r>
+          <w:rPr>
+            <w:rStyle w:val="Hyperlink"/>
+          </w:rPr>
+          <w:t>r</w:t>
+        </w:r>
+        <w:r>
+          <w:rPr>
+            <w:rStyle w:val="Hyperlink"/>
+          </w:rPr>
+          <w:t>.io</w:t>
         </w:r>
       </w:hyperlink>
       <w:r>
-        <w:t xml:space="preserve"> If the previously copied content is not automatically inputted on the editor, paste it to the left frame on the view and let the editor convert the content to YAML format if requested. After that the editor should seem like this:</w:t>
+        <w:t xml:space="preserve"> If the previously copied content is not automatically inputted on the editor, paste it to the left frame on the view and let th</w:t>
+      </w:r>
+      <w:r>
+        <w:t>e editor convert the content to YAML format if requested. After that the editor should seem like this:</w:t>
       </w:r>
     </w:p>
     <w:p>
@@ -433,16 +528,11 @@
         <w:pStyle w:val="ParagraphNID"/>
       </w:pPr>
       <w:r>
-        <w:rPr>
-          <w:noProof/>
-          <w:lang w:val="fi-FI" w:eastAsia="fi-FI"/>
-        </w:rPr>
-        <w:lastRenderedPageBreak/>
         <w:drawing>
-          <wp:inline distT="0" distB="0" distL="0" distR="0">
-            <wp:extent cx="5676900" cy="2948127"/>
-            <wp:effectExtent l="0" t="0" r="0" b="5080"/>
-            <wp:docPr id="1" name="Picture 1"/>
+          <wp:inline distT="0" distB="0" distL="0" distR="0" wp14:anchorId="28A39339" wp14:editId="0C350E4C">
+            <wp:extent cx="5699760" cy="3206115"/>
+            <wp:effectExtent l="0" t="0" r="0" b="0"/>
+            <wp:docPr id="8" name="Picture 8"/>
             <wp:cNvGraphicFramePr>
               <a:graphicFrameLocks xmlns:a="http://schemas.openxmlformats.org/drawingml/2006/main" noChangeAspect="1"/>
             </wp:cNvGraphicFramePr>
@@ -450,36 +540,23 @@
               <a:graphicData uri="http://schemas.openxmlformats.org/drawingml/2006/picture">
                 <pic:pic xmlns:pic="http://schemas.openxmlformats.org/drawingml/2006/picture">
                   <pic:nvPicPr>
-                    <pic:cNvPr id="0" name="Picture 10"/>
-                    <pic:cNvPicPr>
-                      <a:picLocks noChangeAspect="1" noChangeArrowheads="1"/>
-                    </pic:cNvPicPr>
+                    <pic:cNvPr id="1" name=""/>
+                    <pic:cNvPicPr/>
                   </pic:nvPicPr>
                   <pic:blipFill>
-                    <a:blip r:embed="rId12">
-                      <a:extLst>
-                        <a:ext uri="{28A0092B-C50C-407E-A947-70E740481C1C}">
-                          <a14:useLocalDpi xmlns:a14="http://schemas.microsoft.com/office/drawing/2010/main" val="0"/>
-                        </a:ext>
-                      </a:extLst>
-                    </a:blip>
-                    <a:srcRect/>
+                    <a:blip r:embed="rId14"/>
                     <a:stretch>
                       <a:fillRect/>
                     </a:stretch>
                   </pic:blipFill>
-                  <pic:spPr bwMode="auto">
+                  <pic:spPr>
                     <a:xfrm>
                       <a:off x="0" y="0"/>
-                      <a:ext cx="5692739" cy="2956352"/>
+                      <a:ext cx="5709861" cy="3211797"/>
                     </a:xfrm>
                     <a:prstGeom prst="rect">
                       <a:avLst/>
                     </a:prstGeom>
-                    <a:noFill/>
-                    <a:ln>
-                      <a:noFill/>
-                    </a:ln>
                   </pic:spPr>
                 </pic:pic>
               </a:graphicData>
@@ -493,8 +570,16 @@
         <w:pStyle w:val="ParagraphNID"/>
       </w:pPr>
       <w:r>
-        <w:br/>
-        <w:t xml:space="preserve">At this point you are good to go for generating the client API your solution requires. </w:t>
+        <w:t>A</w:t>
+      </w:r>
+      <w:r>
+        <w:t>t this point</w:t>
+      </w:r>
+      <w:r>
+        <w:t>,</w:t>
+      </w:r>
+      <w:r>
+        <w:t xml:space="preserve"> you are good to go for generating the client API your solution requires. </w:t>
       </w:r>
     </w:p>
     <w:p>
@@ -518,9 +603,14 @@
         <w:pStyle w:val="ParagraphNID"/>
       </w:pPr>
       <w:r>
-        <w:t xml:space="preserve">Keep in mind that if you plan to use the generated swagger client API on your AR8x/Sampo S2 device, you can use </w:t>
+        <w:t>K</w:t>
       </w:r>
-      <w:hyperlink r:id="rId13" w:history="1">
+      <w:bookmarkStart w:id="0" w:name="_GoBack"/>
+      <w:bookmarkEnd w:id="0"/>
+      <w:r>
+        <w:t xml:space="preserve">eep in mind that if you plan to use the generated swagger client API on your AR8x/Sampo S2 device, you can use </w:t>
+      </w:r>
+      <w:hyperlink r:id="rId15" w:history="1">
         <w:r>
           <w:rPr>
             <w:rStyle w:val="Hyperlink"/>
@@ -534,8 +624,8 @@
     </w:p>
     <w:p/>
     <w:sectPr>
-      <w:headerReference w:type="default" r:id="rId14"/>
-      <w:footerReference w:type="default" r:id="rId15"/>
+      <w:headerReference w:type="default" r:id="rId16"/>
+      <w:footerReference w:type="default" r:id="rId17"/>
       <w:pgSz w:w="11907" w:h="16839" w:code="9"/>
       <w:pgMar w:top="2127" w:right="1077" w:bottom="1276" w:left="1134" w:header="0" w:footer="113" w:gutter="0"/>
       <w:cols w:space="708"/>
@@ -762,7 +852,7 @@
       <mc:AlternateContent>
         <mc:Choice Requires="wps">
           <w:drawing>
-            <wp:anchor distT="0" distB="0" distL="114300" distR="114300" simplePos="0" relativeHeight="251657216" behindDoc="0" locked="0" layoutInCell="1" allowOverlap="1">
+            <wp:anchor distT="0" distB="0" distL="114300" distR="114300" simplePos="0" relativeHeight="251657216" behindDoc="0" locked="0" layoutInCell="1" allowOverlap="1" wp14:anchorId="26419D75" wp14:editId="3E426340">
               <wp:simplePos x="0" y="0"/>
               <wp:positionH relativeFrom="page">
                 <wp:posOffset>4333875</wp:posOffset>
@@ -861,7 +951,7 @@
                               <w:noProof/>
                               <w:color w:val="000000"/>
                             </w:rPr>
-                            <w:t>2017-10-18</w:t>
+                            <w:t>2020-03-26</w:t>
                           </w:r>
                           <w:r>
                             <w:rPr>
@@ -914,11 +1004,11 @@
         </mc:Choice>
         <mc:Fallback>
           <w:pict>
-            <v:shapetype id="_x0000_t202" coordsize="21600,21600" o:spt="202" path="m,l,21600r21600,l21600,xe">
+            <v:shapetype w14:anchorId="26419D75" id="_x0000_t202" coordsize="21600,21600" o:spt="202" path="m,l,21600r21600,l21600,xe">
               <v:stroke joinstyle="miter"/>
               <v:path gradientshapeok="t" o:connecttype="rect"/>
             </v:shapetype>
-            <v:shape id="Text Box 1" o:spid="_x0000_s1026" type="#_x0000_t202" style="position:absolute;left:0;text-align:left;margin-left:341.25pt;margin-top:42pt;width:205.35pt;height:52.4pt;z-index:251657216;visibility:visible;mso-wrap-style:square;mso-width-percent:0;mso-height-percent:0;mso-wrap-distance-left:9pt;mso-wrap-distance-top:0;mso-wrap-distance-right:9pt;mso-wrap-distance-bottom:0;mso-position-horizontal:absolute;mso-position-horizontal-relative:page;mso-position-vertical:absolute;mso-position-vertical-relative:text;mso-width-percent:0;mso-height-percent:0;mso-width-relative:page;mso-height-relative:page;v-text-anchor:top" o:gfxdata="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" filled="f" stroked="f">
+            <v:shape id="Text Box 1" o:spid="_x0000_s1026" type="#_x0000_t202" style="position:absolute;left:0;text-align:left;margin-left:341.25pt;margin-top:42pt;width:205.35pt;height:52.4pt;z-index:251657216;visibility:visible;mso-wrap-style:square;mso-width-percent:0;mso-height-percent:0;mso-wrap-distance-left:9pt;mso-wrap-distance-top:0;mso-wrap-distance-right:9pt;mso-wrap-distance-bottom:0;mso-position-horizontal:absolute;mso-position-horizontal-relative:page;mso-position-vertical:absolute;mso-position-vertical-relative:text;mso-width-percent:0;mso-height-percent:0;mso-width-relative:page;mso-height-relative:page;v-text-anchor:top" o:gfxdata="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" filled="f" stroked="f">
               <v:textbox inset=",7.2pt,,7.2pt">
                 <w:txbxContent>
                   <w:p>
@@ -957,7 +1047,7 @@
                         <w:noProof/>
                         <w:color w:val="000000"/>
                       </w:rPr>
-                      <w:t>2017-10-18</w:t>
+                      <w:t>2020-03-26</w:t>
                     </w:r>
                     <w:r>
                       <w:rPr>
@@ -1004,7 +1094,7 @@
         <w:noProof/>
       </w:rPr>
       <w:drawing>
-        <wp:anchor distT="0" distB="0" distL="114300" distR="114300" simplePos="0" relativeHeight="251658240" behindDoc="0" locked="0" layoutInCell="1" allowOverlap="1">
+        <wp:anchor distT="0" distB="0" distL="114300" distR="114300" simplePos="0" relativeHeight="251658240" behindDoc="0" locked="0" layoutInCell="1" allowOverlap="1" wp14:anchorId="13E66E9C" wp14:editId="0A2E20C8">
           <wp:simplePos x="0" y="0"/>
           <wp:positionH relativeFrom="margin">
             <wp:posOffset>5080</wp:posOffset>
@@ -3476,7 +3566,7 @@
     </w:rPrDefault>
     <w:pPrDefault/>
   </w:docDefaults>
-  <w:latentStyles w:defLockedState="0" w:defUIPriority="99" w:defSemiHidden="0" w:defUnhideWhenUsed="0" w:defQFormat="0" w:count="375">
+  <w:latentStyles w:defLockedState="0" w:defUIPriority="99" w:defSemiHidden="0" w:defUnhideWhenUsed="0" w:defQFormat="0" w:count="376">
     <w:lsdException w:name="Normal" w:locked="1" w:uiPriority="0" w:qFormat="1"/>
     <w:lsdException w:name="heading 1" w:locked="1" w:uiPriority="0" w:qFormat="1"/>
     <w:lsdException w:name="heading 2" w:locked="1" w:uiPriority="0" w:qFormat="1"/>
@@ -3582,7 +3672,6 @@
     <w:lsdException w:name="HTML Sample" w:semiHidden="1" w:unhideWhenUsed="1"/>
     <w:lsdException w:name="HTML Typewriter" w:semiHidden="1" w:unhideWhenUsed="1"/>
     <w:lsdException w:name="HTML Variable" w:semiHidden="1" w:unhideWhenUsed="1"/>
-    <w:lsdException w:name="Normal Table" w:semiHidden="1" w:unhideWhenUsed="1"/>
     <w:lsdException w:name="annotation subject" w:semiHidden="1" w:unhideWhenUsed="1"/>
     <w:lsdException w:name="No List" w:semiHidden="1" w:unhideWhenUsed="1"/>
     <w:lsdException w:name="Outline List 1" w:semiHidden="1" w:unhideWhenUsed="1"/>
@@ -3629,10 +3718,8 @@
     <w:lsdException w:name="Table Subtle 2" w:semiHidden="1" w:unhideWhenUsed="1"/>
     <w:lsdException w:name="Table Web 1" w:semiHidden="1" w:unhideWhenUsed="1"/>
     <w:lsdException w:name="Table Web 2" w:semiHidden="1" w:unhideWhenUsed="1"/>
-    <w:lsdException w:name="Table Web 3" w:semiHidden="1" w:unhideWhenUsed="1"/>
     <w:lsdException w:name="Balloon Text" w:semiHidden="1" w:unhideWhenUsed="1"/>
     <w:lsdException w:name="Table Grid" w:locked="1" w:uiPriority="0"/>
-    <w:lsdException w:name="Table Theme" w:semiHidden="1" w:unhideWhenUsed="1"/>
     <w:lsdException w:name="Placeholder Text" w:semiHidden="1"/>
     <w:lsdException w:name="No Spacing" w:uiPriority="1"/>
     <w:lsdException w:name="Light Shading" w:uiPriority="60"/>
@@ -3852,6 +3939,7 @@
     <w:lsdException w:name="Smart Hyperlink" w:semiHidden="1" w:unhideWhenUsed="1"/>
     <w:lsdException w:name="Hashtag" w:semiHidden="1" w:unhideWhenUsed="1"/>
     <w:lsdException w:name="Unresolved Mention" w:semiHidden="1" w:unhideWhenUsed="1"/>
+    <w:lsdException w:name="Smart Link" w:semiHidden="1" w:unhideWhenUsed="1"/>
   </w:latentStyles>
   <w:style w:type="paragraph" w:default="1" w:styleId="Normal">
     <w:name w:val="Normal"/>
@@ -8773,6 +8861,30 @@
       <w:sz w:val="22"/>
       <w:szCs w:val="22"/>
       <w:lang w:val="nl-BE" w:eastAsia="en-US"/>
+    </w:rPr>
+  </w:style>
+  <w:style w:type="character" w:styleId="UnresolvedMention">
+    <w:name w:val="Unresolved Mention"/>
+    <w:basedOn w:val="DefaultParagraphFont"/>
+    <w:uiPriority w:val="99"/>
+    <w:semiHidden/>
+    <w:unhideWhenUsed/>
+    <w:rsid w:val="000F495E"/>
+    <w:rPr>
+      <w:color w:val="605E5C"/>
+      <w:shd w:val="clear" w:color="auto" w:fill="E1DFDD"/>
+    </w:rPr>
+  </w:style>
+  <w:style w:type="character" w:styleId="FollowedHyperlink">
+    <w:name w:val="FollowedHyperlink"/>
+    <w:basedOn w:val="DefaultParagraphFont"/>
+    <w:uiPriority w:val="99"/>
+    <w:semiHidden/>
+    <w:unhideWhenUsed/>
+    <w:rsid w:val="00653BA7"/>
+    <w:rPr>
+      <w:color w:val="954F72" w:themeColor="followedHyperlink"/>
+      <w:u w:val="single"/>
     </w:rPr>
   </w:style>
 </w:styles>
@@ -9078,7 +9190,7 @@
 </file>
 
 <file path=customXml/itemProps1.xml><?xml version="1.0" encoding="utf-8"?>
-<ds:datastoreItem xmlns:ds="http://schemas.openxmlformats.org/officeDocument/2006/customXml" ds:itemID="{1C8E8A9F-5625-4493-8DA9-98DF7C97601D}">
+<ds:datastoreItem xmlns:ds="http://schemas.openxmlformats.org/officeDocument/2006/customXml" ds:itemID="{F9B183D8-8463-4B0B-B235-9C902ACB0356}">
   <ds:schemaRefs>
     <ds:schemaRef ds:uri="http://schemas.openxmlformats.org/officeDocument/2006/bibliography"/>
   </ds:schemaRefs>

</xml_diff>